<commit_message>
Revision to CCA paper.
</commit_message>
<xml_diff>
--- a/writeup/cca_paper/revision/coverletter.docx
+++ b/writeup/cca_paper/revision/coverletter.docx
@@ -19,7 +19,19 @@
         <w:t xml:space="preserve">. We </w:t>
       </w:r>
       <w:r>
-        <w:t>deeply appreciated the suggestions from the reviewers and have incorporated those into this manuscript.</w:t>
+        <w:t xml:space="preserve">deeply appreciated the suggestions from the reviewers </w:t>
+      </w:r>
+      <w:r>
+        <w:t>and editor, which we</w:t>
+      </w:r>
+      <w:r>
+        <w:t xml:space="preserve"> have incorporated into this manuscript.</w:t>
+      </w:r>
+    </w:p>
+    <w:p/>
+    <w:p>
+      <w:r>
+        <w:t>Please note that the critiques and our responses involved several mathematical symbols. Thus, while we have pasted a response in the relevant text field, to preserve the meaning of our responses, we have attached and MS word document of our responses that we would like forwarded to reviewers.</w:t>
       </w:r>
     </w:p>
     <w:p/>

</xml_diff>